<commit_message>
add sort by date and sortByGroceryList
</commit_message>
<xml_diff>
--- a/Bao cao BTL OOP - Nhom02 - De09.docx
+++ b/Bao cao BTL OOP - Nhom02 - De09.docx
@@ -6395,6 +6395,7 @@
         </w:rPr>
       </w:pPr>
       <w:bookmarkStart w:id="14" w:name="_Toc521587881"/>
+      <w:bookmarkStart w:id="15" w:name="_GoBack"/>
       <w:r>
         <w:rPr>
           <w:noProof/>
@@ -6405,13 +6406,13 @@
           <wp:anchor distT="0" distB="0" distL="114300" distR="114300" simplePos="0" relativeHeight="251662336" behindDoc="0" locked="0" layoutInCell="1" allowOverlap="1">
             <wp:simplePos x="0" y="0"/>
             <wp:positionH relativeFrom="column">
-              <wp:posOffset>339090</wp:posOffset>
+              <wp:posOffset>337185</wp:posOffset>
             </wp:positionH>
             <wp:positionV relativeFrom="paragraph">
-              <wp:posOffset>2489835</wp:posOffset>
+              <wp:posOffset>2492375</wp:posOffset>
             </wp:positionV>
-            <wp:extent cx="5248275" cy="4543425"/>
-            <wp:effectExtent l="0" t="0" r="9525" b="9525"/>
+            <wp:extent cx="5247005" cy="4543425"/>
+            <wp:effectExtent l="0" t="0" r="0" b="3175"/>
             <wp:wrapTopAndBottom/>
             <wp:docPr id="19" name="Picture 19"/>
             <wp:cNvGraphicFramePr>
@@ -6434,7 +6435,6 @@
                         </a:ext>
                       </a:extLst>
                     </a:blip>
-                    <a:srcRect/>
                     <a:stretch>
                       <a:fillRect/>
                     </a:stretch>
@@ -6442,7 +6442,7 @@
                   <pic:spPr bwMode="auto">
                     <a:xfrm>
                       <a:off x="0" y="0"/>
-                      <a:ext cx="5248275" cy="4543425"/>
+                      <a:ext cx="5247005" cy="4543425"/>
                     </a:xfrm>
                     <a:prstGeom prst="rect">
                       <a:avLst/>
@@ -6473,6 +6473,7 @@
       </w:r>
       <w:bookmarkEnd w:id="14"/>
     </w:p>
+    <w:bookmarkEnd w:id="15"/>
     <w:p>
       <w:pPr>
         <w:rPr>
@@ -6496,7 +6497,7 @@
           <w:lang w:val="en-US"/>
         </w:rPr>
       </w:pPr>
-      <w:bookmarkStart w:id="15" w:name="_Toc521587882"/>
+      <w:bookmarkStart w:id="16" w:name="_Toc521587882"/>
       <w:r>
         <w:rPr>
           <w:color w:val="1A1A1A" w:themeColor="background1" w:themeShade="1A"/>
@@ -6505,7 +6506,7 @@
         <w:lastRenderedPageBreak/>
         <w:t>Biểu đồ lớp</w:t>
       </w:r>
-      <w:bookmarkEnd w:id="15"/>
+      <w:bookmarkEnd w:id="16"/>
     </w:p>
     <w:p>
       <w:pPr>
@@ -6585,7 +6586,7 @@
           <w:lang w:val="en-US"/>
         </w:rPr>
       </w:pPr>
-      <w:bookmarkStart w:id="16" w:name="_Toc521587883"/>
+      <w:bookmarkStart w:id="17" w:name="_Toc521587883"/>
       <w:r>
         <w:rPr>
           <w:color w:val="1A1A1A" w:themeColor="background1" w:themeShade="1A"/>
@@ -6594,7 +6595,7 @@
         <w:lastRenderedPageBreak/>
         <w:t>Thiết kế chi tiết lớp</w:t>
       </w:r>
-      <w:bookmarkEnd w:id="16"/>
+      <w:bookmarkEnd w:id="17"/>
     </w:p>
     <w:p>
       <w:pPr>
@@ -6875,7 +6876,7 @@
           <w:lang w:val="en-US"/>
         </w:rPr>
       </w:pPr>
-      <w:bookmarkStart w:id="17" w:name="_Toc521587884"/>
+      <w:bookmarkStart w:id="18" w:name="_Toc521587884"/>
       <w:r>
         <w:rPr>
           <w:color w:val="1A1A1A" w:themeColor="background1" w:themeShade="1A"/>
@@ -6884,7 +6885,7 @@
         <w:lastRenderedPageBreak/>
         <w:t>Thiết kế Cơ sở dữ liệu</w:t>
       </w:r>
-      <w:bookmarkEnd w:id="17"/>
+      <w:bookmarkEnd w:id="18"/>
     </w:p>
     <w:p>
       <w:pPr>
@@ -6961,7 +6962,7 @@
         </w:rPr>
         <w:br w:type="page"/>
       </w:r>
-      <w:bookmarkStart w:id="18" w:name="_Toc521587885"/>
+      <w:bookmarkStart w:id="19" w:name="_Toc521587885"/>
       <w:r>
         <w:rPr>
           <w:color w:val="1A1A1A" w:themeColor="background1" w:themeShade="1A"/>
@@ -6981,7 +6982,7 @@
         </w:rPr>
         <w:t xml:space="preserve"> SỬ DỤNG</w:t>
       </w:r>
-      <w:bookmarkEnd w:id="18"/>
+      <w:bookmarkEnd w:id="19"/>
     </w:p>
     <w:p>
       <w:pPr>
@@ -7187,28 +7188,28 @@
         <w:lastRenderedPageBreak/>
         <w:t xml:space="preserve"> </w:t>
       </w:r>
-      <w:bookmarkStart w:id="19" w:name="_Toc521579221"/>
-      <w:bookmarkStart w:id="20" w:name="_Toc521587886"/>
+      <w:bookmarkStart w:id="20" w:name="_Toc521579221"/>
+      <w:bookmarkStart w:id="21" w:name="_Toc521587886"/>
       <w:r>
         <w:rPr>
           <w:lang w:val="vi-VN"/>
         </w:rPr>
         <w:t>XÂY DỰNG CHƯƠNG TRÌNH MINH HỌA</w:t>
       </w:r>
-      <w:bookmarkEnd w:id="19"/>
       <w:bookmarkEnd w:id="20"/>
+      <w:bookmarkEnd w:id="21"/>
     </w:p>
     <w:p>
       <w:pPr>
         <w:pStyle w:val="Heading2"/>
       </w:pPr>
-      <w:bookmarkStart w:id="21" w:name="_Toc521579222"/>
-      <w:bookmarkStart w:id="22" w:name="_Toc521587887"/>
+      <w:bookmarkStart w:id="22" w:name="_Toc521579222"/>
+      <w:bookmarkStart w:id="23" w:name="_Toc521587887"/>
       <w:r>
         <w:t>Kết quả chương trình minh họa</w:t>
       </w:r>
-      <w:bookmarkEnd w:id="21"/>
       <w:bookmarkEnd w:id="22"/>
+      <w:bookmarkEnd w:id="23"/>
     </w:p>
     <w:p>
       <w:pPr>
@@ -7342,13 +7343,13 @@
       <w:pPr>
         <w:pStyle w:val="Heading2"/>
       </w:pPr>
-      <w:bookmarkStart w:id="23" w:name="_Toc521579223"/>
-      <w:bookmarkStart w:id="24" w:name="_Toc521587888"/>
+      <w:bookmarkStart w:id="24" w:name="_Toc521579223"/>
+      <w:bookmarkStart w:id="25" w:name="_Toc521587888"/>
       <w:r>
         <w:t>Giao diện chương trình</w:t>
       </w:r>
-      <w:bookmarkEnd w:id="23"/>
       <w:bookmarkEnd w:id="24"/>
+      <w:bookmarkEnd w:id="25"/>
     </w:p>
     <w:p>
       <w:pPr>
@@ -7448,7 +7449,7 @@
         </w:rPr>
       </w:pPr>
     </w:p>
-    <w:bookmarkStart w:id="25" w:name="_Toc521587889"/>
+    <w:bookmarkStart w:id="26" w:name="_Toc521587889"/>
     <w:p>
       <w:pPr>
         <w:pStyle w:val="NormalH"/>
@@ -7600,7 +7601,7 @@
         </w:rPr>
         <w:t>Khi thêm 1 task mới:</w:t>
       </w:r>
-      <w:bookmarkEnd w:id="25"/>
+      <w:bookmarkEnd w:id="26"/>
     </w:p>
     <w:p>
       <w:pPr>
@@ -7782,7 +7783,7 @@
           <w:lang w:val="vi-VN"/>
         </w:rPr>
       </w:pPr>
-      <w:bookmarkStart w:id="26" w:name="_Toc521587890"/>
+      <w:bookmarkStart w:id="27" w:name="_Toc521587890"/>
       <w:r>
         <w:rPr>
           <w:noProof/>
@@ -7846,7 +7847,7 @@
         </w:rPr>
         <w:t>Khi thêm Reminder:</w:t>
       </w:r>
-      <w:bookmarkEnd w:id="26"/>
+      <w:bookmarkEnd w:id="27"/>
     </w:p>
     <w:p>
       <w:pPr>
@@ -8015,7 +8016,7 @@
           <w:lang w:val="vi-VN"/>
         </w:rPr>
       </w:pPr>
-      <w:bookmarkStart w:id="27" w:name="_Toc521587891"/>
+      <w:bookmarkStart w:id="28" w:name="_Toc521587891"/>
       <w:r>
         <w:rPr>
           <w:lang w:val="vi-VN"/>
@@ -8023,7 +8024,7 @@
         <w:lastRenderedPageBreak/>
         <w:t>KẾT LUẬN VÀ HƯỚNG PHÁT TRIỂN</w:t>
       </w:r>
-      <w:bookmarkEnd w:id="27"/>
+      <w:bookmarkEnd w:id="28"/>
     </w:p>
     <w:p>
       <w:pPr>
@@ -8412,7 +8413,7 @@
         </w:rPr>
         <w:br w:type="page"/>
       </w:r>
-      <w:bookmarkStart w:id="28" w:name="_Toc521587892"/>
+      <w:bookmarkStart w:id="29" w:name="_Toc521587892"/>
       <w:r>
         <w:rPr>
           <w:lang w:val="vi-VN"/>
@@ -8420,7 +8421,7 @@
         <w:lastRenderedPageBreak/>
         <w:t>TÀI LIỆU THAM KHẢO</w:t>
       </w:r>
-      <w:bookmarkEnd w:id="28"/>
+      <w:bookmarkEnd w:id="29"/>
     </w:p>
     <w:p>
       <w:pPr>
@@ -8540,8 +8541,6 @@
         </w:rPr>
         <w:t>wift</w:t>
       </w:r>
-      <w:bookmarkStart w:id="29" w:name="_GoBack"/>
-      <w:bookmarkEnd w:id="29"/>
     </w:p>
     <w:p>
       <w:pPr>
@@ -16815,7 +16814,7 @@
 </file>
 
 <file path=customXml/itemProps1.xml><?xml version="1.0" encoding="utf-8"?>
-<ds:datastoreItem xmlns:ds="http://schemas.openxmlformats.org/officeDocument/2006/customXml" ds:itemID="{1C82B3B9-997E-F14E-A3CD-1236FAC509C8}">
+<ds:datastoreItem xmlns:ds="http://schemas.openxmlformats.org/officeDocument/2006/customXml" ds:itemID="{B7A03C15-A439-A64B-90C7-F64CD5D5DDA6}">
   <ds:schemaRefs>
     <ds:schemaRef ds:uri="http://schemas.openxmlformats.org/officeDocument/2006/bibliography"/>
   </ds:schemaRefs>

</xml_diff>